<commit_message>
Skyline/work/20201230 tutorial loc updates (#1377)
* Skyline: Tutorial localization updates
</commit_message>
<xml_diff>
--- a/pwiz_tools/Skyline/Documentation/Tutorials/Chinese/outgoing/Skyline Custom Reports_zh-CHS.docx
+++ b/pwiz_tools/Skyline/Documentation/Tutorials/Chinese/outgoing/Skyline Custom Reports_zh-CHS.docx
@@ -1,6 +1,6 @@
 
 <file path=word/document.xml><?xml version="1.0" encoding="utf-8"?>
-<w:document xmlns:wpc="http://schemas.microsoft.com/office/word/2010/wordprocessingCanvas" xmlns:mc="http://schemas.openxmlformats.org/markup-compatibility/2006" xmlns:o="urn:schemas-microsoft-com:office:office" xmlns:r="http://schemas.openxmlformats.org/officeDocument/2006/relationships" xmlns:m="http://schemas.openxmlformats.org/officeDocument/2006/math" xmlns:v="urn:schemas-microsoft-com:vml" xmlns:wp14="http://schemas.microsoft.com/office/word/2010/wordprocessingDrawing" xmlns:wp="http://schemas.openxmlformats.org/drawingml/2006/wordprocessingDrawing" xmlns:w10="urn:schemas-microsoft-com:office:word" xmlns:w="http://schemas.openxmlformats.org/wordprocessingml/2006/main" xmlns:w14="http://schemas.microsoft.com/office/word/2010/wordml" xmlns:w15="http://schemas.microsoft.com/office/word/2012/wordml" xmlns:wpg="http://schemas.microsoft.com/office/word/2010/wordprocessingGroup" xmlns:wpi="http://schemas.microsoft.com/office/word/2010/wordprocessingInk" xmlns:wne="http://schemas.microsoft.com/office/word/2006/wordml" xmlns:wps="http://schemas.microsoft.com/office/word/2010/wordprocessingShape" mc:Ignorable="w14 w15 wp14">
+<w:document xmlns:wpc="http://schemas.microsoft.com/office/word/2010/wordprocessingCanvas" xmlns:cx="http://schemas.microsoft.com/office/drawing/2014/chartex" xmlns:cx1="http://schemas.microsoft.com/office/drawing/2015/9/8/chartex" xmlns:cx2="http://schemas.microsoft.com/office/drawing/2015/10/21/chartex" xmlns:cx3="http://schemas.microsoft.com/office/drawing/2016/5/9/chartex" xmlns:cx4="http://schemas.microsoft.com/office/drawing/2016/5/10/chartex" xmlns:cx5="http://schemas.microsoft.com/office/drawing/2016/5/11/chartex" xmlns:cx6="http://schemas.microsoft.com/office/drawing/2016/5/12/chartex" xmlns:cx7="http://schemas.microsoft.com/office/drawing/2016/5/13/chartex" xmlns:cx8="http://schemas.microsoft.com/office/drawing/2016/5/14/chartex" xmlns:mc="http://schemas.openxmlformats.org/markup-compatibility/2006" xmlns:aink="http://schemas.microsoft.com/office/drawing/2016/ink" xmlns:am3d="http://schemas.microsoft.com/office/drawing/2017/model3d" xmlns:o="urn:schemas-microsoft-com:office:office" xmlns:r="http://schemas.openxmlformats.org/officeDocument/2006/relationships" xmlns:m="http://schemas.openxmlformats.org/officeDocument/2006/math" xmlns:v="urn:schemas-microsoft-com:vml" xmlns:wp14="http://schemas.microsoft.com/office/word/2010/wordprocessingDrawing" xmlns:wp="http://schemas.openxmlformats.org/drawingml/2006/wordprocessingDrawing" xmlns:w10="urn:schemas-microsoft-com:office:word" xmlns:w="http://schemas.openxmlformats.org/wordprocessingml/2006/main" xmlns:w14="http://schemas.microsoft.com/office/word/2010/wordml" xmlns:w15="http://schemas.microsoft.com/office/word/2012/wordml" xmlns:w16cex="http://schemas.microsoft.com/office/word/2018/wordml/cex" xmlns:w16cid="http://schemas.microsoft.com/office/word/2016/wordml/cid" xmlns:w16="http://schemas.microsoft.com/office/word/2018/wordml" xmlns:w16se="http://schemas.microsoft.com/office/word/2015/wordml/symex" xmlns:wpg="http://schemas.microsoft.com/office/word/2010/wordprocessingGroup" xmlns:wpi="http://schemas.microsoft.com/office/word/2010/wordprocessingInk" xmlns:wne="http://schemas.microsoft.com/office/word/2006/wordml" xmlns:wps="http://schemas.microsoft.com/office/word/2010/wordprocessingShape" mc:Ignorable="w14 w15 w16se w16cid w16 w16cex wp14">
   <w:body>
     <w:p>
       <w:pPr>
@@ -568,62 +568,54 @@
         <w:rPr>
           <w:color w:val="000000"/>
         </w:rPr>
-        <w:t xml:space="preserve">  This particular study describes a calibration curve at different concentrations of </w:t>
-      </w:r>
-      <w:proofErr w:type="spellStart"/>
+        <w:t xml:space="preserve">  This particular study describes a calibration curve at different concentrations of analyte</w:t>
+      </w:r>
       <w:r>
         <w:rPr>
           <w:color w:val="000000"/>
         </w:rPr>
-        <w:t>analyte</w:t>
-      </w:r>
-      <w:proofErr w:type="spellEnd"/>
+        <w:t xml:space="preserve"> peptides</w:t>
+      </w:r>
       <w:r>
         <w:rPr>
           <w:color w:val="000000"/>
         </w:rPr>
-        <w:t xml:space="preserve"> peptides</w:t>
+        <w:t xml:space="preserve"> and a constant spike in level of </w:t>
       </w:r>
       <w:r>
         <w:rPr>
           <w:color w:val="000000"/>
         </w:rPr>
-        <w:t xml:space="preserve"> and a constant spike in level of </w:t>
+        <w:t xml:space="preserve">their </w:t>
       </w:r>
       <w:r>
         <w:rPr>
           <w:color w:val="000000"/>
         </w:rPr>
-        <w:t xml:space="preserve">their </w:t>
+        <w:t xml:space="preserve">corresponding </w:t>
       </w:r>
       <w:r>
         <w:rPr>
           <w:color w:val="000000"/>
         </w:rPr>
-        <w:t xml:space="preserve">corresponding </w:t>
+        <w:t xml:space="preserve">isotope labeled internal </w:t>
       </w:r>
       <w:r>
         <w:rPr>
           <w:color w:val="000000"/>
         </w:rPr>
-        <w:t xml:space="preserve">isotope labeled internal </w:t>
+        <w:t>standard</w:t>
       </w:r>
       <w:r>
         <w:rPr>
           <w:color w:val="000000"/>
         </w:rPr>
-        <w:t>standard</w:t>
+        <w:t>s</w:t>
       </w:r>
       <w:r>
         <w:rPr>
           <w:color w:val="000000"/>
         </w:rPr>
-        <w:t>s</w:t>
-      </w:r>
-      <w:r>
-        <w:rPr>
-          <w:color w:val="000000"/>
-        </w:rPr>
         <w:t>.</w:t>
       </w:r>
       <w:r>
@@ -668,15 +660,7 @@
         <w:t xml:space="preserve"> </w:t>
       </w:r>
       <w:r>
-        <w:t xml:space="preserve">concentrations for the </w:t>
-      </w:r>
-      <w:proofErr w:type="spellStart"/>
-      <w:r>
-        <w:t>analyte</w:t>
-      </w:r>
-      <w:proofErr w:type="spellEnd"/>
-      <w:r>
-        <w:t xml:space="preserve"> proteins (see light peptides) ranging from concentrations at </w:t>
+        <w:t xml:space="preserve">concentrations for the analyte proteins (see light peptides) ranging from concentrations at </w:t>
       </w:r>
       <w:r>
         <w:t xml:space="preserve">500 </w:t>
@@ -975,15 +959,7 @@
       </w:r>
       <w:proofErr w:type="spellEnd"/>
       <w:r>
-        <w:t xml:space="preserve">), and the red bars represent the light </w:t>
-      </w:r>
-      <w:proofErr w:type="spellStart"/>
-      <w:r>
-        <w:t>analyte</w:t>
-      </w:r>
-      <w:proofErr w:type="spellEnd"/>
-      <w:r>
-        <w:t xml:space="preserve"> </w:t>
+        <w:t xml:space="preserve">), and the red bars represent the light analyte </w:t>
       </w:r>
       <w:r>
         <w:t xml:space="preserve">at varying concentrations </w:t>
@@ -3102,15 +3078,7 @@
         <w:t xml:space="preserve">taken from samples </w:t>
       </w:r>
       <w:r>
-        <w:t xml:space="preserve">at the same light </w:t>
-      </w:r>
-      <w:proofErr w:type="spellStart"/>
-      <w:r>
-        <w:t>analyte</w:t>
-      </w:r>
-      <w:proofErr w:type="spellEnd"/>
-      <w:r>
-        <w:t xml:space="preserve"> concentration</w:t>
+        <w:t>at the same light analyte concentration</w:t>
       </w:r>
       <w:r>
         <w:t>.  Therefor</w:t>
@@ -3158,15 +3126,7 @@
         <w:t xml:space="preserve">a </w:t>
       </w:r>
       <w:r>
-        <w:t xml:space="preserve">different light </w:t>
-      </w:r>
-      <w:proofErr w:type="spellStart"/>
-      <w:r>
-        <w:t>analyte</w:t>
-      </w:r>
-      <w:proofErr w:type="spellEnd"/>
-      <w:r>
-        <w:t xml:space="preserve"> concentration</w:t>
+        <w:t>different light analyte concentration</w:t>
       </w:r>
       <w:r>
         <w:t>.  Each concentration was acquired in technical quadruplicate, indicated by numbers 01 through 04. The</w:t>
@@ -5909,21 +5869,7 @@
         <w:rPr>
           <w:lang w:val="fr-CH"/>
         </w:rPr>
-        <w:t xml:space="preserve"> (</w:t>
-      </w:r>
-      <w:proofErr w:type="spellStart"/>
-      <w:r>
-        <w:rPr>
-          <w:lang w:val="fr-CH"/>
-        </w:rPr>
-        <w:t>e.g</w:t>
-      </w:r>
-      <w:proofErr w:type="spellEnd"/>
-      <w:r>
-        <w:rPr>
-          <w:lang w:val="fr-CH"/>
-        </w:rPr>
-        <w:t>. y8, y10, b7, etc.)</w:t>
+        <w:t xml:space="preserve"> (e.g. y8, y10, b7, etc.)</w:t>
       </w:r>
     </w:p>
     <w:p>
@@ -6788,15 +6734,7 @@
     </w:p>
     <w:p>
       <w:r>
-        <w:t xml:space="preserve">With data like this, where each peptide has both a light </w:t>
-      </w:r>
-      <w:proofErr w:type="spellStart"/>
-      <w:r>
-        <w:t>analyte</w:t>
-      </w:r>
-      <w:proofErr w:type="spellEnd"/>
-      <w:r>
-        <w:t xml:space="preserve"> and a matching heavy isotope labeled internal standard, it may be more convenient to work with the data for these paired precursors all in a single row to allow you to compare matching transition values more easily.</w:t>
+        <w:t>With data like this, where each peptide has both a light analyte and a matching heavy isotope labeled internal standard, it may be more convenient to work with the data for these paired precursors all in a single row to allow you to compare matching transition values more easily.</w:t>
       </w:r>
     </w:p>
     <w:p>
@@ -7450,15 +7388,7 @@
         <w:t>22</w:t>
       </w:r>
       <w:r>
-        <w:t xml:space="preserve"> </w:t>
-      </w:r>
-      <w:proofErr w:type="spellStart"/>
-      <w:r>
-        <w:t>analyte</w:t>
-      </w:r>
-      <w:proofErr w:type="spellEnd"/>
-      <w:r>
-        <w:t xml:space="preserve"> peptides at a constant concentration of 50 </w:t>
+        <w:t xml:space="preserve"> analyte peptides at a constant concentration of 50 </w:t>
       </w:r>
       <w:proofErr w:type="spellStart"/>
       <w:r>
@@ -7959,6 +7889,9 @@
     </w:p>
     <w:p>
       <w:r>
+        <w:rPr>
+          <w:noProof/>
+        </w:rPr>
         <mc:AlternateContent>
           <mc:Choice Requires="wpg">
             <w:drawing>
@@ -11223,8 +11156,6 @@
           </wp:inline>
         </w:drawing>
       </w:r>
-      <w:bookmarkStart w:id="0" w:name="_GoBack"/>
-      <w:bookmarkEnd w:id="0"/>
       <w:r>
         <w:rPr>
           <w:noProof/>
@@ -11471,20 +11402,8 @@
 </w:document>
 </file>
 
-<file path=word/commentsIds.xml><?xml version="1.0" encoding="utf-8"?>
-<w16cid:commentsIds xmlns:wpc="http://schemas.microsoft.com/office/word/2010/wordprocessingCanvas" xmlns:cx="http://schemas.microsoft.com/office/drawing/2014/chartex" xmlns:cx1="http://schemas.microsoft.com/office/drawing/2015/9/8/chartex" xmlns:cx2="http://schemas.microsoft.com/office/drawing/2015/10/21/chartex" xmlns:cx3="http://schemas.microsoft.com/office/drawing/2016/5/9/chartex" xmlns:cx4="http://schemas.microsoft.com/office/drawing/2016/5/10/chartex" xmlns:cx5="http://schemas.microsoft.com/office/drawing/2016/5/11/chartex" xmlns:cx6="http://schemas.microsoft.com/office/drawing/2016/5/12/chartex" xmlns:cx7="http://schemas.microsoft.com/office/drawing/2016/5/13/chartex" xmlns:cx8="http://schemas.microsoft.com/office/drawing/2016/5/14/chartex" xmlns:mc="http://schemas.openxmlformats.org/markup-compatibility/2006" xmlns:aink="http://schemas.microsoft.com/office/drawing/2016/ink" xmlns:am3d="http://schemas.microsoft.com/office/drawing/2017/model3d" xmlns:o="urn:schemas-microsoft-com:office:office" xmlns:r="http://schemas.openxmlformats.org/officeDocument/2006/relationships" xmlns:m="http://schemas.openxmlformats.org/officeDocument/2006/math" xmlns:v="urn:schemas-microsoft-com:vml" xmlns:wp14="http://schemas.microsoft.com/office/word/2010/wordprocessingDrawing" xmlns:wp="http://schemas.openxmlformats.org/drawingml/2006/wordprocessingDrawing" xmlns:w10="urn:schemas-microsoft-com:office:word" xmlns:w="http://schemas.openxmlformats.org/wordprocessingml/2006/main" xmlns:w14="http://schemas.microsoft.com/office/word/2010/wordml" xmlns:w15="http://schemas.microsoft.com/office/word/2012/wordml" xmlns:w16cid="http://schemas.microsoft.com/office/word/2016/wordml/cid" xmlns:w16se="http://schemas.microsoft.com/office/word/2015/wordml/symex" xmlns:wpg="http://schemas.microsoft.com/office/word/2010/wordprocessingGroup" xmlns:wpi="http://schemas.microsoft.com/office/word/2010/wordprocessingInk" xmlns:wne="http://schemas.microsoft.com/office/word/2006/wordml" xmlns:wps="http://schemas.microsoft.com/office/word/2010/wordprocessingShape" mc:Ignorable="w14 w15 w16se w16cid wp14">
-  <w16cid:commentId w16cid:paraId="1C3B91B3" w16cid:durableId="214B0DD6"/>
-  <w16cid:commentId w16cid:paraId="4E87573D" w16cid:durableId="214B0DF1"/>
-  <w16cid:commentId w16cid:paraId="6C2C65C5" w16cid:durableId="214B0E87"/>
-  <w16cid:commentId w16cid:paraId="7CD86AA7" w16cid:durableId="214B0EB4"/>
-  <w16cid:commentId w16cid:paraId="108BA88A" w16cid:durableId="214B0ED4"/>
-  <w16cid:commentId w16cid:paraId="7C7178CB" w16cid:durableId="215044E7"/>
-  <w16cid:commentId w16cid:paraId="68BBD42B" w16cid:durableId="214B0F19"/>
-</w16cid:commentsIds>
-</file>
-
 <file path=word/endnotes.xml><?xml version="1.0" encoding="utf-8"?>
-<w:endnotes xmlns:wpc="http://schemas.microsoft.com/office/word/2010/wordprocessingCanvas" xmlns:mc="http://schemas.openxmlformats.org/markup-compatibility/2006" xmlns:o="urn:schemas-microsoft-com:office:office" xmlns:r="http://schemas.openxmlformats.org/officeDocument/2006/relationships" xmlns:m="http://schemas.openxmlformats.org/officeDocument/2006/math" xmlns:v="urn:schemas-microsoft-com:vml" xmlns:wp14="http://schemas.microsoft.com/office/word/2010/wordprocessingDrawing" xmlns:wp="http://schemas.openxmlformats.org/drawingml/2006/wordprocessingDrawing" xmlns:w10="urn:schemas-microsoft-com:office:word" xmlns:w="http://schemas.openxmlformats.org/wordprocessingml/2006/main" xmlns:w14="http://schemas.microsoft.com/office/word/2010/wordml" xmlns:w15="http://schemas.microsoft.com/office/word/2012/wordml" xmlns:wpg="http://schemas.microsoft.com/office/word/2010/wordprocessingGroup" xmlns:wpi="http://schemas.microsoft.com/office/word/2010/wordprocessingInk" xmlns:wne="http://schemas.microsoft.com/office/word/2006/wordml" xmlns:wps="http://schemas.microsoft.com/office/word/2010/wordprocessingShape" mc:Ignorable="w14 w15 wp14">
+<w:endnotes xmlns:wpc="http://schemas.microsoft.com/office/word/2010/wordprocessingCanvas" xmlns:cx="http://schemas.microsoft.com/office/drawing/2014/chartex" xmlns:cx1="http://schemas.microsoft.com/office/drawing/2015/9/8/chartex" xmlns:cx2="http://schemas.microsoft.com/office/drawing/2015/10/21/chartex" xmlns:cx3="http://schemas.microsoft.com/office/drawing/2016/5/9/chartex" xmlns:cx4="http://schemas.microsoft.com/office/drawing/2016/5/10/chartex" xmlns:cx5="http://schemas.microsoft.com/office/drawing/2016/5/11/chartex" xmlns:cx6="http://schemas.microsoft.com/office/drawing/2016/5/12/chartex" xmlns:cx7="http://schemas.microsoft.com/office/drawing/2016/5/13/chartex" xmlns:cx8="http://schemas.microsoft.com/office/drawing/2016/5/14/chartex" xmlns:mc="http://schemas.openxmlformats.org/markup-compatibility/2006" xmlns:aink="http://schemas.microsoft.com/office/drawing/2016/ink" xmlns:am3d="http://schemas.microsoft.com/office/drawing/2017/model3d" xmlns:o="urn:schemas-microsoft-com:office:office" xmlns:r="http://schemas.openxmlformats.org/officeDocument/2006/relationships" xmlns:m="http://schemas.openxmlformats.org/officeDocument/2006/math" xmlns:v="urn:schemas-microsoft-com:vml" xmlns:wp14="http://schemas.microsoft.com/office/word/2010/wordprocessingDrawing" xmlns:wp="http://schemas.openxmlformats.org/drawingml/2006/wordprocessingDrawing" xmlns:w10="urn:schemas-microsoft-com:office:word" xmlns:w="http://schemas.openxmlformats.org/wordprocessingml/2006/main" xmlns:w14="http://schemas.microsoft.com/office/word/2010/wordml" xmlns:w15="http://schemas.microsoft.com/office/word/2012/wordml" xmlns:w16cex="http://schemas.microsoft.com/office/word/2018/wordml/cex" xmlns:w16cid="http://schemas.microsoft.com/office/word/2016/wordml/cid" xmlns:w16="http://schemas.microsoft.com/office/word/2018/wordml" xmlns:w16se="http://schemas.microsoft.com/office/word/2015/wordml/symex" xmlns:wpg="http://schemas.microsoft.com/office/word/2010/wordprocessingGroup" xmlns:wpi="http://schemas.microsoft.com/office/word/2010/wordprocessingInk" xmlns:wne="http://schemas.microsoft.com/office/word/2006/wordml" xmlns:wps="http://schemas.microsoft.com/office/word/2010/wordprocessingShape" mc:Ignorable="w14 w15 w16se w16cid w16 w16cex wp14">
   <w:endnote w:type="separator" w:id="-1">
     <w:p>
       <w:pPr>
@@ -11509,7 +11428,7 @@
 </file>
 
 <file path=word/footer1.xml><?xml version="1.0" encoding="utf-8"?>
-<w:ftr xmlns:wpc="http://schemas.microsoft.com/office/word/2010/wordprocessingCanvas" xmlns:mc="http://schemas.openxmlformats.org/markup-compatibility/2006" xmlns:o="urn:schemas-microsoft-com:office:office" xmlns:r="http://schemas.openxmlformats.org/officeDocument/2006/relationships" xmlns:m="http://schemas.openxmlformats.org/officeDocument/2006/math" xmlns:v="urn:schemas-microsoft-com:vml" xmlns:wp14="http://schemas.microsoft.com/office/word/2010/wordprocessingDrawing" xmlns:wp="http://schemas.openxmlformats.org/drawingml/2006/wordprocessingDrawing" xmlns:w10="urn:schemas-microsoft-com:office:word" xmlns:w="http://schemas.openxmlformats.org/wordprocessingml/2006/main" xmlns:w14="http://schemas.microsoft.com/office/word/2010/wordml" xmlns:w15="http://schemas.microsoft.com/office/word/2012/wordml" xmlns:wpg="http://schemas.microsoft.com/office/word/2010/wordprocessingGroup" xmlns:wpi="http://schemas.microsoft.com/office/word/2010/wordprocessingInk" xmlns:wne="http://schemas.microsoft.com/office/word/2006/wordml" xmlns:wps="http://schemas.microsoft.com/office/word/2010/wordprocessingShape" mc:Ignorable="w14 w15 wp14">
+<w:ftr xmlns:wpc="http://schemas.microsoft.com/office/word/2010/wordprocessingCanvas" xmlns:cx="http://schemas.microsoft.com/office/drawing/2014/chartex" xmlns:cx1="http://schemas.microsoft.com/office/drawing/2015/9/8/chartex" xmlns:cx2="http://schemas.microsoft.com/office/drawing/2015/10/21/chartex" xmlns:cx3="http://schemas.microsoft.com/office/drawing/2016/5/9/chartex" xmlns:cx4="http://schemas.microsoft.com/office/drawing/2016/5/10/chartex" xmlns:cx5="http://schemas.microsoft.com/office/drawing/2016/5/11/chartex" xmlns:cx6="http://schemas.microsoft.com/office/drawing/2016/5/12/chartex" xmlns:cx7="http://schemas.microsoft.com/office/drawing/2016/5/13/chartex" xmlns:cx8="http://schemas.microsoft.com/office/drawing/2016/5/14/chartex" xmlns:mc="http://schemas.openxmlformats.org/markup-compatibility/2006" xmlns:aink="http://schemas.microsoft.com/office/drawing/2016/ink" xmlns:am3d="http://schemas.microsoft.com/office/drawing/2017/model3d" xmlns:o="urn:schemas-microsoft-com:office:office" xmlns:r="http://schemas.openxmlformats.org/officeDocument/2006/relationships" xmlns:m="http://schemas.openxmlformats.org/officeDocument/2006/math" xmlns:v="urn:schemas-microsoft-com:vml" xmlns:wp14="http://schemas.microsoft.com/office/word/2010/wordprocessingDrawing" xmlns:wp="http://schemas.openxmlformats.org/drawingml/2006/wordprocessingDrawing" xmlns:w10="urn:schemas-microsoft-com:office:word" xmlns:w="http://schemas.openxmlformats.org/wordprocessingml/2006/main" xmlns:w14="http://schemas.microsoft.com/office/word/2010/wordml" xmlns:w15="http://schemas.microsoft.com/office/word/2012/wordml" xmlns:w16cex="http://schemas.microsoft.com/office/word/2018/wordml/cex" xmlns:w16cid="http://schemas.microsoft.com/office/word/2016/wordml/cid" xmlns:w16="http://schemas.microsoft.com/office/word/2018/wordml" xmlns:w16se="http://schemas.microsoft.com/office/word/2015/wordml/symex" xmlns:wpg="http://schemas.microsoft.com/office/word/2010/wordprocessingGroup" xmlns:wpi="http://schemas.microsoft.com/office/word/2010/wordprocessingInk" xmlns:wne="http://schemas.microsoft.com/office/word/2006/wordml" xmlns:wps="http://schemas.microsoft.com/office/word/2010/wordprocessingShape" mc:Ignorable="w14 w15 w16se w16cid w16 w16cex wp14">
   <w:sdt>
     <w:sdtPr>
       <w:id w:val="608523402"/>
@@ -11558,7 +11477,7 @@
 </file>
 
 <file path=word/footnotes.xml><?xml version="1.0" encoding="utf-8"?>
-<w:footnotes xmlns:wpc="http://schemas.microsoft.com/office/word/2010/wordprocessingCanvas" xmlns:mc="http://schemas.openxmlformats.org/markup-compatibility/2006" xmlns:o="urn:schemas-microsoft-com:office:office" xmlns:r="http://schemas.openxmlformats.org/officeDocument/2006/relationships" xmlns:m="http://schemas.openxmlformats.org/officeDocument/2006/math" xmlns:v="urn:schemas-microsoft-com:vml" xmlns:wp14="http://schemas.microsoft.com/office/word/2010/wordprocessingDrawing" xmlns:wp="http://schemas.openxmlformats.org/drawingml/2006/wordprocessingDrawing" xmlns:w10="urn:schemas-microsoft-com:office:word" xmlns:w="http://schemas.openxmlformats.org/wordprocessingml/2006/main" xmlns:w14="http://schemas.microsoft.com/office/word/2010/wordml" xmlns:w15="http://schemas.microsoft.com/office/word/2012/wordml" xmlns:wpg="http://schemas.microsoft.com/office/word/2010/wordprocessingGroup" xmlns:wpi="http://schemas.microsoft.com/office/word/2010/wordprocessingInk" xmlns:wne="http://schemas.microsoft.com/office/word/2006/wordml" xmlns:wps="http://schemas.microsoft.com/office/word/2010/wordprocessingShape" mc:Ignorable="w14 w15 wp14">
+<w:footnotes xmlns:wpc="http://schemas.microsoft.com/office/word/2010/wordprocessingCanvas" xmlns:cx="http://schemas.microsoft.com/office/drawing/2014/chartex" xmlns:cx1="http://schemas.microsoft.com/office/drawing/2015/9/8/chartex" xmlns:cx2="http://schemas.microsoft.com/office/drawing/2015/10/21/chartex" xmlns:cx3="http://schemas.microsoft.com/office/drawing/2016/5/9/chartex" xmlns:cx4="http://schemas.microsoft.com/office/drawing/2016/5/10/chartex" xmlns:cx5="http://schemas.microsoft.com/office/drawing/2016/5/11/chartex" xmlns:cx6="http://schemas.microsoft.com/office/drawing/2016/5/12/chartex" xmlns:cx7="http://schemas.microsoft.com/office/drawing/2016/5/13/chartex" xmlns:cx8="http://schemas.microsoft.com/office/drawing/2016/5/14/chartex" xmlns:mc="http://schemas.openxmlformats.org/markup-compatibility/2006" xmlns:aink="http://schemas.microsoft.com/office/drawing/2016/ink" xmlns:am3d="http://schemas.microsoft.com/office/drawing/2017/model3d" xmlns:o="urn:schemas-microsoft-com:office:office" xmlns:r="http://schemas.openxmlformats.org/officeDocument/2006/relationships" xmlns:m="http://schemas.openxmlformats.org/officeDocument/2006/math" xmlns:v="urn:schemas-microsoft-com:vml" xmlns:wp14="http://schemas.microsoft.com/office/word/2010/wordprocessingDrawing" xmlns:wp="http://schemas.openxmlformats.org/drawingml/2006/wordprocessingDrawing" xmlns:w10="urn:schemas-microsoft-com:office:word" xmlns:w="http://schemas.openxmlformats.org/wordprocessingml/2006/main" xmlns:w14="http://schemas.microsoft.com/office/word/2010/wordml" xmlns:w15="http://schemas.microsoft.com/office/word/2012/wordml" xmlns:w16cex="http://schemas.microsoft.com/office/word/2018/wordml/cex" xmlns:w16cid="http://schemas.microsoft.com/office/word/2016/wordml/cid" xmlns:w16="http://schemas.microsoft.com/office/word/2018/wordml" xmlns:w16se="http://schemas.microsoft.com/office/word/2015/wordml/symex" xmlns:wpg="http://schemas.microsoft.com/office/word/2010/wordprocessingGroup" xmlns:wpi="http://schemas.microsoft.com/office/word/2010/wordprocessingInk" xmlns:wne="http://schemas.microsoft.com/office/word/2006/wordml" xmlns:wps="http://schemas.microsoft.com/office/word/2010/wordprocessingShape" mc:Ignorable="w14 w15 w16se w16cid w16 w16cex wp14">
   <w:footnote w:type="separator" w:id="-1">
     <w:p>
       <w:pPr>
@@ -11583,7 +11502,7 @@
 </file>
 
 <file path=word/numbering.xml><?xml version="1.0" encoding="utf-8"?>
-<w:numbering xmlns:wpc="http://schemas.microsoft.com/office/word/2010/wordprocessingCanvas" xmlns:mc="http://schemas.openxmlformats.org/markup-compatibility/2006" xmlns:o="urn:schemas-microsoft-com:office:office" xmlns:r="http://schemas.openxmlformats.org/officeDocument/2006/relationships" xmlns:m="http://schemas.openxmlformats.org/officeDocument/2006/math" xmlns:v="urn:schemas-microsoft-com:vml" xmlns:wp14="http://schemas.microsoft.com/office/word/2010/wordprocessingDrawing" xmlns:wp="http://schemas.openxmlformats.org/drawingml/2006/wordprocessingDrawing" xmlns:w10="urn:schemas-microsoft-com:office:word" xmlns:w="http://schemas.openxmlformats.org/wordprocessingml/2006/main" xmlns:w14="http://schemas.microsoft.com/office/word/2010/wordml" xmlns:w15="http://schemas.microsoft.com/office/word/2012/wordml" xmlns:wpg="http://schemas.microsoft.com/office/word/2010/wordprocessingGroup" xmlns:wpi="http://schemas.microsoft.com/office/word/2010/wordprocessingInk" xmlns:wne="http://schemas.microsoft.com/office/word/2006/wordml" xmlns:wps="http://schemas.microsoft.com/office/word/2010/wordprocessingShape" mc:Ignorable="w14 w15 wp14">
+<w:numbering xmlns:wpc="http://schemas.microsoft.com/office/word/2010/wordprocessingCanvas" xmlns:cx="http://schemas.microsoft.com/office/drawing/2014/chartex" xmlns:cx1="http://schemas.microsoft.com/office/drawing/2015/9/8/chartex" xmlns:cx2="http://schemas.microsoft.com/office/drawing/2015/10/21/chartex" xmlns:cx3="http://schemas.microsoft.com/office/drawing/2016/5/9/chartex" xmlns:cx4="http://schemas.microsoft.com/office/drawing/2016/5/10/chartex" xmlns:cx5="http://schemas.microsoft.com/office/drawing/2016/5/11/chartex" xmlns:cx6="http://schemas.microsoft.com/office/drawing/2016/5/12/chartex" xmlns:cx7="http://schemas.microsoft.com/office/drawing/2016/5/13/chartex" xmlns:cx8="http://schemas.microsoft.com/office/drawing/2016/5/14/chartex" xmlns:mc="http://schemas.openxmlformats.org/markup-compatibility/2006" xmlns:aink="http://schemas.microsoft.com/office/drawing/2016/ink" xmlns:am3d="http://schemas.microsoft.com/office/drawing/2017/model3d" xmlns:o="urn:schemas-microsoft-com:office:office" xmlns:r="http://schemas.openxmlformats.org/officeDocument/2006/relationships" xmlns:m="http://schemas.openxmlformats.org/officeDocument/2006/math" xmlns:v="urn:schemas-microsoft-com:vml" xmlns:wp14="http://schemas.microsoft.com/office/word/2010/wordprocessingDrawing" xmlns:wp="http://schemas.openxmlformats.org/drawingml/2006/wordprocessingDrawing" xmlns:w10="urn:schemas-microsoft-com:office:word" xmlns:w="http://schemas.openxmlformats.org/wordprocessingml/2006/main" xmlns:w14="http://schemas.microsoft.com/office/word/2010/wordml" xmlns:w15="http://schemas.microsoft.com/office/word/2012/wordml" xmlns:w16cex="http://schemas.microsoft.com/office/word/2018/wordml/cex" xmlns:w16cid="http://schemas.microsoft.com/office/word/2016/wordml/cid" xmlns:w16="http://schemas.microsoft.com/office/word/2018/wordml" xmlns:w16se="http://schemas.microsoft.com/office/word/2015/wordml/symex" xmlns:wpg="http://schemas.microsoft.com/office/word/2010/wordprocessingGroup" xmlns:wpi="http://schemas.microsoft.com/office/word/2010/wordprocessingInk" xmlns:wne="http://schemas.microsoft.com/office/word/2006/wordml" xmlns:wps="http://schemas.microsoft.com/office/word/2010/wordprocessingShape" mc:Ignorable="w14 w15 w16se w16cid w16 w16cex wp14">
   <w:abstractNum w:abstractNumId="0" w15:restartNumberingAfterBreak="0">
     <w:nsid w:val="012E76F6"/>
     <w:multiLevelType w:val="hybridMultilevel"/>
@@ -15361,7 +15280,7 @@
 </file>
 
 <file path=word/styles.xml><?xml version="1.0" encoding="utf-8"?>
-<w:styles xmlns:mc="http://schemas.openxmlformats.org/markup-compatibility/2006" xmlns:r="http://schemas.openxmlformats.org/officeDocument/2006/relationships" xmlns:w="http://schemas.openxmlformats.org/wordprocessingml/2006/main" xmlns:w14="http://schemas.microsoft.com/office/word/2010/wordml" xmlns:w15="http://schemas.microsoft.com/office/word/2012/wordml" mc:Ignorable="w14 w15">
+<w:styles xmlns:mc="http://schemas.openxmlformats.org/markup-compatibility/2006" xmlns:r="http://schemas.openxmlformats.org/officeDocument/2006/relationships" xmlns:w="http://schemas.openxmlformats.org/wordprocessingml/2006/main" xmlns:w14="http://schemas.microsoft.com/office/word/2010/wordml" xmlns:w15="http://schemas.microsoft.com/office/word/2012/wordml" xmlns:w16cex="http://schemas.microsoft.com/office/word/2018/wordml/cex" xmlns:w16cid="http://schemas.microsoft.com/office/word/2016/wordml/cid" xmlns:w16="http://schemas.microsoft.com/office/word/2018/wordml" xmlns:w16se="http://schemas.microsoft.com/office/word/2015/wordml/symex" mc:Ignorable="w14 w15 w16se w16cid w16 w16cex">
   <w:docDefaults>
     <w:rPrDefault>
       <w:rPr>
@@ -15371,7 +15290,7 @@
     </w:rPrDefault>
     <w:pPrDefault/>
   </w:docDefaults>
-  <w:latentStyles w:defLockedState="0" w:defUIPriority="0" w:defSemiHidden="0" w:defUnhideWhenUsed="0" w:defQFormat="0" w:count="371">
+  <w:latentStyles w:defLockedState="0" w:defUIPriority="0" w:defSemiHidden="0" w:defUnhideWhenUsed="0" w:defQFormat="0" w:count="376">
     <w:lsdException w:name="Normal" w:locked="1" w:qFormat="1"/>
     <w:lsdException w:name="heading 1" w:locked="1" w:qFormat="1"/>
     <w:lsdException w:name="heading 2" w:locked="1" w:qFormat="1"/>
@@ -15471,7 +15390,6 @@
     <w:lsdException w:name="HTML Sample" w:semiHidden="1" w:unhideWhenUsed="1"/>
     <w:lsdException w:name="HTML Typewriter" w:semiHidden="1" w:unhideWhenUsed="1"/>
     <w:lsdException w:name="HTML Variable" w:semiHidden="1" w:unhideWhenUsed="1"/>
-    <w:lsdException w:name="Normal Table" w:semiHidden="1" w:unhideWhenUsed="1"/>
     <w:lsdException w:name="annotation subject" w:semiHidden="1" w:unhideWhenUsed="1"/>
     <w:lsdException w:name="No List" w:semiHidden="1" w:unhideWhenUsed="1"/>
     <w:lsdException w:name="Outline List 1" w:semiHidden="1" w:unhideWhenUsed="1"/>
@@ -15514,11 +15432,8 @@
     <w:lsdException w:name="Table Contemporary" w:semiHidden="1" w:unhideWhenUsed="1"/>
     <w:lsdException w:name="Table Elegant" w:semiHidden="1" w:unhideWhenUsed="1"/>
     <w:lsdException w:name="Table Professional" w:semiHidden="1" w:unhideWhenUsed="1"/>
-    <w:lsdException w:name="Table Subtle 1" w:semiHidden="1" w:unhideWhenUsed="1"/>
     <w:lsdException w:name="Table Subtle 2" w:semiHidden="1" w:unhideWhenUsed="1"/>
     <w:lsdException w:name="Table Web 1" w:semiHidden="1" w:unhideWhenUsed="1"/>
-    <w:lsdException w:name="Table Web 2" w:semiHidden="1" w:unhideWhenUsed="1"/>
-    <w:lsdException w:name="Table Web 3" w:semiHidden="1" w:unhideWhenUsed="1"/>
     <w:lsdException w:name="Balloon Text" w:semiHidden="1" w:unhideWhenUsed="1"/>
     <w:lsdException w:name="Table Grid" w:locked="1"/>
     <w:lsdException w:name="Table Theme" w:semiHidden="1" w:unhideWhenUsed="1"/>
@@ -15737,6 +15652,11 @@
     <w:lsdException w:name="List Table 5 Dark Accent 6" w:uiPriority="50"/>
     <w:lsdException w:name="List Table 6 Colorful Accent 6" w:uiPriority="51"/>
     <w:lsdException w:name="List Table 7 Colorful Accent 6" w:uiPriority="52"/>
+    <w:lsdException w:name="Mention" w:semiHidden="1" w:uiPriority="99" w:unhideWhenUsed="1"/>
+    <w:lsdException w:name="Smart Hyperlink" w:semiHidden="1" w:uiPriority="99" w:unhideWhenUsed="1"/>
+    <w:lsdException w:name="Hashtag" w:semiHidden="1" w:uiPriority="99" w:unhideWhenUsed="1"/>
+    <w:lsdException w:name="Unresolved Mention" w:semiHidden="1" w:uiPriority="99" w:unhideWhenUsed="1"/>
+    <w:lsdException w:name="Smart Link" w:semiHidden="1" w:uiPriority="99" w:unhideWhenUsed="1"/>
   </w:latentStyles>
   <w:style w:type="paragraph" w:default="1" w:styleId="Normal">
     <w:name w:val="Normal"/>
@@ -15840,6 +15760,7 @@
   <w:style w:type="character" w:default="1" w:styleId="DefaultParagraphFont">
     <w:name w:val="Default Paragraph Font"/>
     <w:uiPriority w:val="1"/>
+    <w:semiHidden/>
     <w:unhideWhenUsed/>
   </w:style>
   <w:style w:type="table" w:default="1" w:styleId="TableNormal">

</xml_diff>

<commit_message>
Skyline/work/20201230 tutorial loc updates (#1377) (#1384)
* Skyline: Tutorial localization updates
</commit_message>
<xml_diff>
--- a/pwiz_tools/Skyline/Documentation/Tutorials/Chinese/outgoing/Skyline Custom Reports_zh-CHS.docx
+++ b/pwiz_tools/Skyline/Documentation/Tutorials/Chinese/outgoing/Skyline Custom Reports_zh-CHS.docx
@@ -1,6 +1,6 @@
 
 <file path=word/document.xml><?xml version="1.0" encoding="utf-8"?>
-<w:document xmlns:wpc="http://schemas.microsoft.com/office/word/2010/wordprocessingCanvas" xmlns:mc="http://schemas.openxmlformats.org/markup-compatibility/2006" xmlns:o="urn:schemas-microsoft-com:office:office" xmlns:r="http://schemas.openxmlformats.org/officeDocument/2006/relationships" xmlns:m="http://schemas.openxmlformats.org/officeDocument/2006/math" xmlns:v="urn:schemas-microsoft-com:vml" xmlns:wp14="http://schemas.microsoft.com/office/word/2010/wordprocessingDrawing" xmlns:wp="http://schemas.openxmlformats.org/drawingml/2006/wordprocessingDrawing" xmlns:w10="urn:schemas-microsoft-com:office:word" xmlns:w="http://schemas.openxmlformats.org/wordprocessingml/2006/main" xmlns:w14="http://schemas.microsoft.com/office/word/2010/wordml" xmlns:w15="http://schemas.microsoft.com/office/word/2012/wordml" xmlns:wpg="http://schemas.microsoft.com/office/word/2010/wordprocessingGroup" xmlns:wpi="http://schemas.microsoft.com/office/word/2010/wordprocessingInk" xmlns:wne="http://schemas.microsoft.com/office/word/2006/wordml" xmlns:wps="http://schemas.microsoft.com/office/word/2010/wordprocessingShape" mc:Ignorable="w14 w15 wp14">
+<w:document xmlns:wpc="http://schemas.microsoft.com/office/word/2010/wordprocessingCanvas" xmlns:cx="http://schemas.microsoft.com/office/drawing/2014/chartex" xmlns:cx1="http://schemas.microsoft.com/office/drawing/2015/9/8/chartex" xmlns:cx2="http://schemas.microsoft.com/office/drawing/2015/10/21/chartex" xmlns:cx3="http://schemas.microsoft.com/office/drawing/2016/5/9/chartex" xmlns:cx4="http://schemas.microsoft.com/office/drawing/2016/5/10/chartex" xmlns:cx5="http://schemas.microsoft.com/office/drawing/2016/5/11/chartex" xmlns:cx6="http://schemas.microsoft.com/office/drawing/2016/5/12/chartex" xmlns:cx7="http://schemas.microsoft.com/office/drawing/2016/5/13/chartex" xmlns:cx8="http://schemas.microsoft.com/office/drawing/2016/5/14/chartex" xmlns:mc="http://schemas.openxmlformats.org/markup-compatibility/2006" xmlns:aink="http://schemas.microsoft.com/office/drawing/2016/ink" xmlns:am3d="http://schemas.microsoft.com/office/drawing/2017/model3d" xmlns:o="urn:schemas-microsoft-com:office:office" xmlns:r="http://schemas.openxmlformats.org/officeDocument/2006/relationships" xmlns:m="http://schemas.openxmlformats.org/officeDocument/2006/math" xmlns:v="urn:schemas-microsoft-com:vml" xmlns:wp14="http://schemas.microsoft.com/office/word/2010/wordprocessingDrawing" xmlns:wp="http://schemas.openxmlformats.org/drawingml/2006/wordprocessingDrawing" xmlns:w10="urn:schemas-microsoft-com:office:word" xmlns:w="http://schemas.openxmlformats.org/wordprocessingml/2006/main" xmlns:w14="http://schemas.microsoft.com/office/word/2010/wordml" xmlns:w15="http://schemas.microsoft.com/office/word/2012/wordml" xmlns:w16cex="http://schemas.microsoft.com/office/word/2018/wordml/cex" xmlns:w16cid="http://schemas.microsoft.com/office/word/2016/wordml/cid" xmlns:w16="http://schemas.microsoft.com/office/word/2018/wordml" xmlns:w16se="http://schemas.microsoft.com/office/word/2015/wordml/symex" xmlns:wpg="http://schemas.microsoft.com/office/word/2010/wordprocessingGroup" xmlns:wpi="http://schemas.microsoft.com/office/word/2010/wordprocessingInk" xmlns:wne="http://schemas.microsoft.com/office/word/2006/wordml" xmlns:wps="http://schemas.microsoft.com/office/word/2010/wordprocessingShape" mc:Ignorable="w14 w15 w16se w16cid w16 w16cex wp14">
   <w:body>
     <w:p>
       <w:pPr>
@@ -568,62 +568,54 @@
         <w:rPr>
           <w:color w:val="000000"/>
         </w:rPr>
-        <w:t xml:space="preserve">  This particular study describes a calibration curve at different concentrations of </w:t>
-      </w:r>
-      <w:proofErr w:type="spellStart"/>
+        <w:t xml:space="preserve">  This particular study describes a calibration curve at different concentrations of analyte</w:t>
+      </w:r>
       <w:r>
         <w:rPr>
           <w:color w:val="000000"/>
         </w:rPr>
-        <w:t>analyte</w:t>
-      </w:r>
-      <w:proofErr w:type="spellEnd"/>
+        <w:t xml:space="preserve"> peptides</w:t>
+      </w:r>
       <w:r>
         <w:rPr>
           <w:color w:val="000000"/>
         </w:rPr>
-        <w:t xml:space="preserve"> peptides</w:t>
+        <w:t xml:space="preserve"> and a constant spike in level of </w:t>
       </w:r>
       <w:r>
         <w:rPr>
           <w:color w:val="000000"/>
         </w:rPr>
-        <w:t xml:space="preserve"> and a constant spike in level of </w:t>
+        <w:t xml:space="preserve">their </w:t>
       </w:r>
       <w:r>
         <w:rPr>
           <w:color w:val="000000"/>
         </w:rPr>
-        <w:t xml:space="preserve">their </w:t>
+        <w:t xml:space="preserve">corresponding </w:t>
       </w:r>
       <w:r>
         <w:rPr>
           <w:color w:val="000000"/>
         </w:rPr>
-        <w:t xml:space="preserve">corresponding </w:t>
+        <w:t xml:space="preserve">isotope labeled internal </w:t>
       </w:r>
       <w:r>
         <w:rPr>
           <w:color w:val="000000"/>
         </w:rPr>
-        <w:t xml:space="preserve">isotope labeled internal </w:t>
+        <w:t>standard</w:t>
       </w:r>
       <w:r>
         <w:rPr>
           <w:color w:val="000000"/>
         </w:rPr>
-        <w:t>standard</w:t>
+        <w:t>s</w:t>
       </w:r>
       <w:r>
         <w:rPr>
           <w:color w:val="000000"/>
         </w:rPr>
-        <w:t>s</w:t>
-      </w:r>
-      <w:r>
-        <w:rPr>
-          <w:color w:val="000000"/>
-        </w:rPr>
         <w:t>.</w:t>
       </w:r>
       <w:r>
@@ -668,15 +660,7 @@
         <w:t xml:space="preserve"> </w:t>
       </w:r>
       <w:r>
-        <w:t xml:space="preserve">concentrations for the </w:t>
-      </w:r>
-      <w:proofErr w:type="spellStart"/>
-      <w:r>
-        <w:t>analyte</w:t>
-      </w:r>
-      <w:proofErr w:type="spellEnd"/>
-      <w:r>
-        <w:t xml:space="preserve"> proteins (see light peptides) ranging from concentrations at </w:t>
+        <w:t xml:space="preserve">concentrations for the analyte proteins (see light peptides) ranging from concentrations at </w:t>
       </w:r>
       <w:r>
         <w:t xml:space="preserve">500 </w:t>
@@ -975,15 +959,7 @@
       </w:r>
       <w:proofErr w:type="spellEnd"/>
       <w:r>
-        <w:t xml:space="preserve">), and the red bars represent the light </w:t>
-      </w:r>
-      <w:proofErr w:type="spellStart"/>
-      <w:r>
-        <w:t>analyte</w:t>
-      </w:r>
-      <w:proofErr w:type="spellEnd"/>
-      <w:r>
-        <w:t xml:space="preserve"> </w:t>
+        <w:t xml:space="preserve">), and the red bars represent the light analyte </w:t>
       </w:r>
       <w:r>
         <w:t xml:space="preserve">at varying concentrations </w:t>
@@ -3102,15 +3078,7 @@
         <w:t xml:space="preserve">taken from samples </w:t>
       </w:r>
       <w:r>
-        <w:t xml:space="preserve">at the same light </w:t>
-      </w:r>
-      <w:proofErr w:type="spellStart"/>
-      <w:r>
-        <w:t>analyte</w:t>
-      </w:r>
-      <w:proofErr w:type="spellEnd"/>
-      <w:r>
-        <w:t xml:space="preserve"> concentration</w:t>
+        <w:t>at the same light analyte concentration</w:t>
       </w:r>
       <w:r>
         <w:t>.  Therefor</w:t>
@@ -3158,15 +3126,7 @@
         <w:t xml:space="preserve">a </w:t>
       </w:r>
       <w:r>
-        <w:t xml:space="preserve">different light </w:t>
-      </w:r>
-      <w:proofErr w:type="spellStart"/>
-      <w:r>
-        <w:t>analyte</w:t>
-      </w:r>
-      <w:proofErr w:type="spellEnd"/>
-      <w:r>
-        <w:t xml:space="preserve"> concentration</w:t>
+        <w:t>different light analyte concentration</w:t>
       </w:r>
       <w:r>
         <w:t>.  Each concentration was acquired in technical quadruplicate, indicated by numbers 01 through 04. The</w:t>
@@ -5909,21 +5869,7 @@
         <w:rPr>
           <w:lang w:val="fr-CH"/>
         </w:rPr>
-        <w:t xml:space="preserve"> (</w:t>
-      </w:r>
-      <w:proofErr w:type="spellStart"/>
-      <w:r>
-        <w:rPr>
-          <w:lang w:val="fr-CH"/>
-        </w:rPr>
-        <w:t>e.g</w:t>
-      </w:r>
-      <w:proofErr w:type="spellEnd"/>
-      <w:r>
-        <w:rPr>
-          <w:lang w:val="fr-CH"/>
-        </w:rPr>
-        <w:t>. y8, y10, b7, etc.)</w:t>
+        <w:t xml:space="preserve"> (e.g. y8, y10, b7, etc.)</w:t>
       </w:r>
     </w:p>
     <w:p>
@@ -6788,15 +6734,7 @@
     </w:p>
     <w:p>
       <w:r>
-        <w:t xml:space="preserve">With data like this, where each peptide has both a light </w:t>
-      </w:r>
-      <w:proofErr w:type="spellStart"/>
-      <w:r>
-        <w:t>analyte</w:t>
-      </w:r>
-      <w:proofErr w:type="spellEnd"/>
-      <w:r>
-        <w:t xml:space="preserve"> and a matching heavy isotope labeled internal standard, it may be more convenient to work with the data for these paired precursors all in a single row to allow you to compare matching transition values more easily.</w:t>
+        <w:t>With data like this, where each peptide has both a light analyte and a matching heavy isotope labeled internal standard, it may be more convenient to work with the data for these paired precursors all in a single row to allow you to compare matching transition values more easily.</w:t>
       </w:r>
     </w:p>
     <w:p>
@@ -7450,15 +7388,7 @@
         <w:t>22</w:t>
       </w:r>
       <w:r>
-        <w:t xml:space="preserve"> </w:t>
-      </w:r>
-      <w:proofErr w:type="spellStart"/>
-      <w:r>
-        <w:t>analyte</w:t>
-      </w:r>
-      <w:proofErr w:type="spellEnd"/>
-      <w:r>
-        <w:t xml:space="preserve"> peptides at a constant concentration of 50 </w:t>
+        <w:t xml:space="preserve"> analyte peptides at a constant concentration of 50 </w:t>
       </w:r>
       <w:proofErr w:type="spellStart"/>
       <w:r>
@@ -7959,6 +7889,9 @@
     </w:p>
     <w:p>
       <w:r>
+        <w:rPr>
+          <w:noProof/>
+        </w:rPr>
         <mc:AlternateContent>
           <mc:Choice Requires="wpg">
             <w:drawing>
@@ -11223,8 +11156,6 @@
           </wp:inline>
         </w:drawing>
       </w:r>
-      <w:bookmarkStart w:id="0" w:name="_GoBack"/>
-      <w:bookmarkEnd w:id="0"/>
       <w:r>
         <w:rPr>
           <w:noProof/>
@@ -11471,20 +11402,8 @@
 </w:document>
 </file>
 
-<file path=word/commentsIds.xml><?xml version="1.0" encoding="utf-8"?>
-<w16cid:commentsIds xmlns:wpc="http://schemas.microsoft.com/office/word/2010/wordprocessingCanvas" xmlns:cx="http://schemas.microsoft.com/office/drawing/2014/chartex" xmlns:cx1="http://schemas.microsoft.com/office/drawing/2015/9/8/chartex" xmlns:cx2="http://schemas.microsoft.com/office/drawing/2015/10/21/chartex" xmlns:cx3="http://schemas.microsoft.com/office/drawing/2016/5/9/chartex" xmlns:cx4="http://schemas.microsoft.com/office/drawing/2016/5/10/chartex" xmlns:cx5="http://schemas.microsoft.com/office/drawing/2016/5/11/chartex" xmlns:cx6="http://schemas.microsoft.com/office/drawing/2016/5/12/chartex" xmlns:cx7="http://schemas.microsoft.com/office/drawing/2016/5/13/chartex" xmlns:cx8="http://schemas.microsoft.com/office/drawing/2016/5/14/chartex" xmlns:mc="http://schemas.openxmlformats.org/markup-compatibility/2006" xmlns:aink="http://schemas.microsoft.com/office/drawing/2016/ink" xmlns:am3d="http://schemas.microsoft.com/office/drawing/2017/model3d" xmlns:o="urn:schemas-microsoft-com:office:office" xmlns:r="http://schemas.openxmlformats.org/officeDocument/2006/relationships" xmlns:m="http://schemas.openxmlformats.org/officeDocument/2006/math" xmlns:v="urn:schemas-microsoft-com:vml" xmlns:wp14="http://schemas.microsoft.com/office/word/2010/wordprocessingDrawing" xmlns:wp="http://schemas.openxmlformats.org/drawingml/2006/wordprocessingDrawing" xmlns:w10="urn:schemas-microsoft-com:office:word" xmlns:w="http://schemas.openxmlformats.org/wordprocessingml/2006/main" xmlns:w14="http://schemas.microsoft.com/office/word/2010/wordml" xmlns:w15="http://schemas.microsoft.com/office/word/2012/wordml" xmlns:w16cid="http://schemas.microsoft.com/office/word/2016/wordml/cid" xmlns:w16se="http://schemas.microsoft.com/office/word/2015/wordml/symex" xmlns:wpg="http://schemas.microsoft.com/office/word/2010/wordprocessingGroup" xmlns:wpi="http://schemas.microsoft.com/office/word/2010/wordprocessingInk" xmlns:wne="http://schemas.microsoft.com/office/word/2006/wordml" xmlns:wps="http://schemas.microsoft.com/office/word/2010/wordprocessingShape" mc:Ignorable="w14 w15 w16se w16cid wp14">
-  <w16cid:commentId w16cid:paraId="1C3B91B3" w16cid:durableId="214B0DD6"/>
-  <w16cid:commentId w16cid:paraId="4E87573D" w16cid:durableId="214B0DF1"/>
-  <w16cid:commentId w16cid:paraId="6C2C65C5" w16cid:durableId="214B0E87"/>
-  <w16cid:commentId w16cid:paraId="7CD86AA7" w16cid:durableId="214B0EB4"/>
-  <w16cid:commentId w16cid:paraId="108BA88A" w16cid:durableId="214B0ED4"/>
-  <w16cid:commentId w16cid:paraId="7C7178CB" w16cid:durableId="215044E7"/>
-  <w16cid:commentId w16cid:paraId="68BBD42B" w16cid:durableId="214B0F19"/>
-</w16cid:commentsIds>
-</file>
-
 <file path=word/endnotes.xml><?xml version="1.0" encoding="utf-8"?>
-<w:endnotes xmlns:wpc="http://schemas.microsoft.com/office/word/2010/wordprocessingCanvas" xmlns:mc="http://schemas.openxmlformats.org/markup-compatibility/2006" xmlns:o="urn:schemas-microsoft-com:office:office" xmlns:r="http://schemas.openxmlformats.org/officeDocument/2006/relationships" xmlns:m="http://schemas.openxmlformats.org/officeDocument/2006/math" xmlns:v="urn:schemas-microsoft-com:vml" xmlns:wp14="http://schemas.microsoft.com/office/word/2010/wordprocessingDrawing" xmlns:wp="http://schemas.openxmlformats.org/drawingml/2006/wordprocessingDrawing" xmlns:w10="urn:schemas-microsoft-com:office:word" xmlns:w="http://schemas.openxmlformats.org/wordprocessingml/2006/main" xmlns:w14="http://schemas.microsoft.com/office/word/2010/wordml" xmlns:w15="http://schemas.microsoft.com/office/word/2012/wordml" xmlns:wpg="http://schemas.microsoft.com/office/word/2010/wordprocessingGroup" xmlns:wpi="http://schemas.microsoft.com/office/word/2010/wordprocessingInk" xmlns:wne="http://schemas.microsoft.com/office/word/2006/wordml" xmlns:wps="http://schemas.microsoft.com/office/word/2010/wordprocessingShape" mc:Ignorable="w14 w15 wp14">
+<w:endnotes xmlns:wpc="http://schemas.microsoft.com/office/word/2010/wordprocessingCanvas" xmlns:cx="http://schemas.microsoft.com/office/drawing/2014/chartex" xmlns:cx1="http://schemas.microsoft.com/office/drawing/2015/9/8/chartex" xmlns:cx2="http://schemas.microsoft.com/office/drawing/2015/10/21/chartex" xmlns:cx3="http://schemas.microsoft.com/office/drawing/2016/5/9/chartex" xmlns:cx4="http://schemas.microsoft.com/office/drawing/2016/5/10/chartex" xmlns:cx5="http://schemas.microsoft.com/office/drawing/2016/5/11/chartex" xmlns:cx6="http://schemas.microsoft.com/office/drawing/2016/5/12/chartex" xmlns:cx7="http://schemas.microsoft.com/office/drawing/2016/5/13/chartex" xmlns:cx8="http://schemas.microsoft.com/office/drawing/2016/5/14/chartex" xmlns:mc="http://schemas.openxmlformats.org/markup-compatibility/2006" xmlns:aink="http://schemas.microsoft.com/office/drawing/2016/ink" xmlns:am3d="http://schemas.microsoft.com/office/drawing/2017/model3d" xmlns:o="urn:schemas-microsoft-com:office:office" xmlns:r="http://schemas.openxmlformats.org/officeDocument/2006/relationships" xmlns:m="http://schemas.openxmlformats.org/officeDocument/2006/math" xmlns:v="urn:schemas-microsoft-com:vml" xmlns:wp14="http://schemas.microsoft.com/office/word/2010/wordprocessingDrawing" xmlns:wp="http://schemas.openxmlformats.org/drawingml/2006/wordprocessingDrawing" xmlns:w10="urn:schemas-microsoft-com:office:word" xmlns:w="http://schemas.openxmlformats.org/wordprocessingml/2006/main" xmlns:w14="http://schemas.microsoft.com/office/word/2010/wordml" xmlns:w15="http://schemas.microsoft.com/office/word/2012/wordml" xmlns:w16cex="http://schemas.microsoft.com/office/word/2018/wordml/cex" xmlns:w16cid="http://schemas.microsoft.com/office/word/2016/wordml/cid" xmlns:w16="http://schemas.microsoft.com/office/word/2018/wordml" xmlns:w16se="http://schemas.microsoft.com/office/word/2015/wordml/symex" xmlns:wpg="http://schemas.microsoft.com/office/word/2010/wordprocessingGroup" xmlns:wpi="http://schemas.microsoft.com/office/word/2010/wordprocessingInk" xmlns:wne="http://schemas.microsoft.com/office/word/2006/wordml" xmlns:wps="http://schemas.microsoft.com/office/word/2010/wordprocessingShape" mc:Ignorable="w14 w15 w16se w16cid w16 w16cex wp14">
   <w:endnote w:type="separator" w:id="-1">
     <w:p>
       <w:pPr>
@@ -11509,7 +11428,7 @@
 </file>
 
 <file path=word/footer1.xml><?xml version="1.0" encoding="utf-8"?>
-<w:ftr xmlns:wpc="http://schemas.microsoft.com/office/word/2010/wordprocessingCanvas" xmlns:mc="http://schemas.openxmlformats.org/markup-compatibility/2006" xmlns:o="urn:schemas-microsoft-com:office:office" xmlns:r="http://schemas.openxmlformats.org/officeDocument/2006/relationships" xmlns:m="http://schemas.openxmlformats.org/officeDocument/2006/math" xmlns:v="urn:schemas-microsoft-com:vml" xmlns:wp14="http://schemas.microsoft.com/office/word/2010/wordprocessingDrawing" xmlns:wp="http://schemas.openxmlformats.org/drawingml/2006/wordprocessingDrawing" xmlns:w10="urn:schemas-microsoft-com:office:word" xmlns:w="http://schemas.openxmlformats.org/wordprocessingml/2006/main" xmlns:w14="http://schemas.microsoft.com/office/word/2010/wordml" xmlns:w15="http://schemas.microsoft.com/office/word/2012/wordml" xmlns:wpg="http://schemas.microsoft.com/office/word/2010/wordprocessingGroup" xmlns:wpi="http://schemas.microsoft.com/office/word/2010/wordprocessingInk" xmlns:wne="http://schemas.microsoft.com/office/word/2006/wordml" xmlns:wps="http://schemas.microsoft.com/office/word/2010/wordprocessingShape" mc:Ignorable="w14 w15 wp14">
+<w:ftr xmlns:wpc="http://schemas.microsoft.com/office/word/2010/wordprocessingCanvas" xmlns:cx="http://schemas.microsoft.com/office/drawing/2014/chartex" xmlns:cx1="http://schemas.microsoft.com/office/drawing/2015/9/8/chartex" xmlns:cx2="http://schemas.microsoft.com/office/drawing/2015/10/21/chartex" xmlns:cx3="http://schemas.microsoft.com/office/drawing/2016/5/9/chartex" xmlns:cx4="http://schemas.microsoft.com/office/drawing/2016/5/10/chartex" xmlns:cx5="http://schemas.microsoft.com/office/drawing/2016/5/11/chartex" xmlns:cx6="http://schemas.microsoft.com/office/drawing/2016/5/12/chartex" xmlns:cx7="http://schemas.microsoft.com/office/drawing/2016/5/13/chartex" xmlns:cx8="http://schemas.microsoft.com/office/drawing/2016/5/14/chartex" xmlns:mc="http://schemas.openxmlformats.org/markup-compatibility/2006" xmlns:aink="http://schemas.microsoft.com/office/drawing/2016/ink" xmlns:am3d="http://schemas.microsoft.com/office/drawing/2017/model3d" xmlns:o="urn:schemas-microsoft-com:office:office" xmlns:r="http://schemas.openxmlformats.org/officeDocument/2006/relationships" xmlns:m="http://schemas.openxmlformats.org/officeDocument/2006/math" xmlns:v="urn:schemas-microsoft-com:vml" xmlns:wp14="http://schemas.microsoft.com/office/word/2010/wordprocessingDrawing" xmlns:wp="http://schemas.openxmlformats.org/drawingml/2006/wordprocessingDrawing" xmlns:w10="urn:schemas-microsoft-com:office:word" xmlns:w="http://schemas.openxmlformats.org/wordprocessingml/2006/main" xmlns:w14="http://schemas.microsoft.com/office/word/2010/wordml" xmlns:w15="http://schemas.microsoft.com/office/word/2012/wordml" xmlns:w16cex="http://schemas.microsoft.com/office/word/2018/wordml/cex" xmlns:w16cid="http://schemas.microsoft.com/office/word/2016/wordml/cid" xmlns:w16="http://schemas.microsoft.com/office/word/2018/wordml" xmlns:w16se="http://schemas.microsoft.com/office/word/2015/wordml/symex" xmlns:wpg="http://schemas.microsoft.com/office/word/2010/wordprocessingGroup" xmlns:wpi="http://schemas.microsoft.com/office/word/2010/wordprocessingInk" xmlns:wne="http://schemas.microsoft.com/office/word/2006/wordml" xmlns:wps="http://schemas.microsoft.com/office/word/2010/wordprocessingShape" mc:Ignorable="w14 w15 w16se w16cid w16 w16cex wp14">
   <w:sdt>
     <w:sdtPr>
       <w:id w:val="608523402"/>
@@ -11558,7 +11477,7 @@
 </file>
 
 <file path=word/footnotes.xml><?xml version="1.0" encoding="utf-8"?>
-<w:footnotes xmlns:wpc="http://schemas.microsoft.com/office/word/2010/wordprocessingCanvas" xmlns:mc="http://schemas.openxmlformats.org/markup-compatibility/2006" xmlns:o="urn:schemas-microsoft-com:office:office" xmlns:r="http://schemas.openxmlformats.org/officeDocument/2006/relationships" xmlns:m="http://schemas.openxmlformats.org/officeDocument/2006/math" xmlns:v="urn:schemas-microsoft-com:vml" xmlns:wp14="http://schemas.microsoft.com/office/word/2010/wordprocessingDrawing" xmlns:wp="http://schemas.openxmlformats.org/drawingml/2006/wordprocessingDrawing" xmlns:w10="urn:schemas-microsoft-com:office:word" xmlns:w="http://schemas.openxmlformats.org/wordprocessingml/2006/main" xmlns:w14="http://schemas.microsoft.com/office/word/2010/wordml" xmlns:w15="http://schemas.microsoft.com/office/word/2012/wordml" xmlns:wpg="http://schemas.microsoft.com/office/word/2010/wordprocessingGroup" xmlns:wpi="http://schemas.microsoft.com/office/word/2010/wordprocessingInk" xmlns:wne="http://schemas.microsoft.com/office/word/2006/wordml" xmlns:wps="http://schemas.microsoft.com/office/word/2010/wordprocessingShape" mc:Ignorable="w14 w15 wp14">
+<w:footnotes xmlns:wpc="http://schemas.microsoft.com/office/word/2010/wordprocessingCanvas" xmlns:cx="http://schemas.microsoft.com/office/drawing/2014/chartex" xmlns:cx1="http://schemas.microsoft.com/office/drawing/2015/9/8/chartex" xmlns:cx2="http://schemas.microsoft.com/office/drawing/2015/10/21/chartex" xmlns:cx3="http://schemas.microsoft.com/office/drawing/2016/5/9/chartex" xmlns:cx4="http://schemas.microsoft.com/office/drawing/2016/5/10/chartex" xmlns:cx5="http://schemas.microsoft.com/office/drawing/2016/5/11/chartex" xmlns:cx6="http://schemas.microsoft.com/office/drawing/2016/5/12/chartex" xmlns:cx7="http://schemas.microsoft.com/office/drawing/2016/5/13/chartex" xmlns:cx8="http://schemas.microsoft.com/office/drawing/2016/5/14/chartex" xmlns:mc="http://schemas.openxmlformats.org/markup-compatibility/2006" xmlns:aink="http://schemas.microsoft.com/office/drawing/2016/ink" xmlns:am3d="http://schemas.microsoft.com/office/drawing/2017/model3d" xmlns:o="urn:schemas-microsoft-com:office:office" xmlns:r="http://schemas.openxmlformats.org/officeDocument/2006/relationships" xmlns:m="http://schemas.openxmlformats.org/officeDocument/2006/math" xmlns:v="urn:schemas-microsoft-com:vml" xmlns:wp14="http://schemas.microsoft.com/office/word/2010/wordprocessingDrawing" xmlns:wp="http://schemas.openxmlformats.org/drawingml/2006/wordprocessingDrawing" xmlns:w10="urn:schemas-microsoft-com:office:word" xmlns:w="http://schemas.openxmlformats.org/wordprocessingml/2006/main" xmlns:w14="http://schemas.microsoft.com/office/word/2010/wordml" xmlns:w15="http://schemas.microsoft.com/office/word/2012/wordml" xmlns:w16cex="http://schemas.microsoft.com/office/word/2018/wordml/cex" xmlns:w16cid="http://schemas.microsoft.com/office/word/2016/wordml/cid" xmlns:w16="http://schemas.microsoft.com/office/word/2018/wordml" xmlns:w16se="http://schemas.microsoft.com/office/word/2015/wordml/symex" xmlns:wpg="http://schemas.microsoft.com/office/word/2010/wordprocessingGroup" xmlns:wpi="http://schemas.microsoft.com/office/word/2010/wordprocessingInk" xmlns:wne="http://schemas.microsoft.com/office/word/2006/wordml" xmlns:wps="http://schemas.microsoft.com/office/word/2010/wordprocessingShape" mc:Ignorable="w14 w15 w16se w16cid w16 w16cex wp14">
   <w:footnote w:type="separator" w:id="-1">
     <w:p>
       <w:pPr>
@@ -11583,7 +11502,7 @@
 </file>
 
 <file path=word/numbering.xml><?xml version="1.0" encoding="utf-8"?>
-<w:numbering xmlns:wpc="http://schemas.microsoft.com/office/word/2010/wordprocessingCanvas" xmlns:mc="http://schemas.openxmlformats.org/markup-compatibility/2006" xmlns:o="urn:schemas-microsoft-com:office:office" xmlns:r="http://schemas.openxmlformats.org/officeDocument/2006/relationships" xmlns:m="http://schemas.openxmlformats.org/officeDocument/2006/math" xmlns:v="urn:schemas-microsoft-com:vml" xmlns:wp14="http://schemas.microsoft.com/office/word/2010/wordprocessingDrawing" xmlns:wp="http://schemas.openxmlformats.org/drawingml/2006/wordprocessingDrawing" xmlns:w10="urn:schemas-microsoft-com:office:word" xmlns:w="http://schemas.openxmlformats.org/wordprocessingml/2006/main" xmlns:w14="http://schemas.microsoft.com/office/word/2010/wordml" xmlns:w15="http://schemas.microsoft.com/office/word/2012/wordml" xmlns:wpg="http://schemas.microsoft.com/office/word/2010/wordprocessingGroup" xmlns:wpi="http://schemas.microsoft.com/office/word/2010/wordprocessingInk" xmlns:wne="http://schemas.microsoft.com/office/word/2006/wordml" xmlns:wps="http://schemas.microsoft.com/office/word/2010/wordprocessingShape" mc:Ignorable="w14 w15 wp14">
+<w:numbering xmlns:wpc="http://schemas.microsoft.com/office/word/2010/wordprocessingCanvas" xmlns:cx="http://schemas.microsoft.com/office/drawing/2014/chartex" xmlns:cx1="http://schemas.microsoft.com/office/drawing/2015/9/8/chartex" xmlns:cx2="http://schemas.microsoft.com/office/drawing/2015/10/21/chartex" xmlns:cx3="http://schemas.microsoft.com/office/drawing/2016/5/9/chartex" xmlns:cx4="http://schemas.microsoft.com/office/drawing/2016/5/10/chartex" xmlns:cx5="http://schemas.microsoft.com/office/drawing/2016/5/11/chartex" xmlns:cx6="http://schemas.microsoft.com/office/drawing/2016/5/12/chartex" xmlns:cx7="http://schemas.microsoft.com/office/drawing/2016/5/13/chartex" xmlns:cx8="http://schemas.microsoft.com/office/drawing/2016/5/14/chartex" xmlns:mc="http://schemas.openxmlformats.org/markup-compatibility/2006" xmlns:aink="http://schemas.microsoft.com/office/drawing/2016/ink" xmlns:am3d="http://schemas.microsoft.com/office/drawing/2017/model3d" xmlns:o="urn:schemas-microsoft-com:office:office" xmlns:r="http://schemas.openxmlformats.org/officeDocument/2006/relationships" xmlns:m="http://schemas.openxmlformats.org/officeDocument/2006/math" xmlns:v="urn:schemas-microsoft-com:vml" xmlns:wp14="http://schemas.microsoft.com/office/word/2010/wordprocessingDrawing" xmlns:wp="http://schemas.openxmlformats.org/drawingml/2006/wordprocessingDrawing" xmlns:w10="urn:schemas-microsoft-com:office:word" xmlns:w="http://schemas.openxmlformats.org/wordprocessingml/2006/main" xmlns:w14="http://schemas.microsoft.com/office/word/2010/wordml" xmlns:w15="http://schemas.microsoft.com/office/word/2012/wordml" xmlns:w16cex="http://schemas.microsoft.com/office/word/2018/wordml/cex" xmlns:w16cid="http://schemas.microsoft.com/office/word/2016/wordml/cid" xmlns:w16="http://schemas.microsoft.com/office/word/2018/wordml" xmlns:w16se="http://schemas.microsoft.com/office/word/2015/wordml/symex" xmlns:wpg="http://schemas.microsoft.com/office/word/2010/wordprocessingGroup" xmlns:wpi="http://schemas.microsoft.com/office/word/2010/wordprocessingInk" xmlns:wne="http://schemas.microsoft.com/office/word/2006/wordml" xmlns:wps="http://schemas.microsoft.com/office/word/2010/wordprocessingShape" mc:Ignorable="w14 w15 w16se w16cid w16 w16cex wp14">
   <w:abstractNum w:abstractNumId="0" w15:restartNumberingAfterBreak="0">
     <w:nsid w:val="012E76F6"/>
     <w:multiLevelType w:val="hybridMultilevel"/>
@@ -15361,7 +15280,7 @@
 </file>
 
 <file path=word/styles.xml><?xml version="1.0" encoding="utf-8"?>
-<w:styles xmlns:mc="http://schemas.openxmlformats.org/markup-compatibility/2006" xmlns:r="http://schemas.openxmlformats.org/officeDocument/2006/relationships" xmlns:w="http://schemas.openxmlformats.org/wordprocessingml/2006/main" xmlns:w14="http://schemas.microsoft.com/office/word/2010/wordml" xmlns:w15="http://schemas.microsoft.com/office/word/2012/wordml" mc:Ignorable="w14 w15">
+<w:styles xmlns:mc="http://schemas.openxmlformats.org/markup-compatibility/2006" xmlns:r="http://schemas.openxmlformats.org/officeDocument/2006/relationships" xmlns:w="http://schemas.openxmlformats.org/wordprocessingml/2006/main" xmlns:w14="http://schemas.microsoft.com/office/word/2010/wordml" xmlns:w15="http://schemas.microsoft.com/office/word/2012/wordml" xmlns:w16cex="http://schemas.microsoft.com/office/word/2018/wordml/cex" xmlns:w16cid="http://schemas.microsoft.com/office/word/2016/wordml/cid" xmlns:w16="http://schemas.microsoft.com/office/word/2018/wordml" xmlns:w16se="http://schemas.microsoft.com/office/word/2015/wordml/symex" mc:Ignorable="w14 w15 w16se w16cid w16 w16cex">
   <w:docDefaults>
     <w:rPrDefault>
       <w:rPr>
@@ -15371,7 +15290,7 @@
     </w:rPrDefault>
     <w:pPrDefault/>
   </w:docDefaults>
-  <w:latentStyles w:defLockedState="0" w:defUIPriority="0" w:defSemiHidden="0" w:defUnhideWhenUsed="0" w:defQFormat="0" w:count="371">
+  <w:latentStyles w:defLockedState="0" w:defUIPriority="0" w:defSemiHidden="0" w:defUnhideWhenUsed="0" w:defQFormat="0" w:count="376">
     <w:lsdException w:name="Normal" w:locked="1" w:qFormat="1"/>
     <w:lsdException w:name="heading 1" w:locked="1" w:qFormat="1"/>
     <w:lsdException w:name="heading 2" w:locked="1" w:qFormat="1"/>
@@ -15471,7 +15390,6 @@
     <w:lsdException w:name="HTML Sample" w:semiHidden="1" w:unhideWhenUsed="1"/>
     <w:lsdException w:name="HTML Typewriter" w:semiHidden="1" w:unhideWhenUsed="1"/>
     <w:lsdException w:name="HTML Variable" w:semiHidden="1" w:unhideWhenUsed="1"/>
-    <w:lsdException w:name="Normal Table" w:semiHidden="1" w:unhideWhenUsed="1"/>
     <w:lsdException w:name="annotation subject" w:semiHidden="1" w:unhideWhenUsed="1"/>
     <w:lsdException w:name="No List" w:semiHidden="1" w:unhideWhenUsed="1"/>
     <w:lsdException w:name="Outline List 1" w:semiHidden="1" w:unhideWhenUsed="1"/>
@@ -15514,11 +15432,8 @@
     <w:lsdException w:name="Table Contemporary" w:semiHidden="1" w:unhideWhenUsed="1"/>
     <w:lsdException w:name="Table Elegant" w:semiHidden="1" w:unhideWhenUsed="1"/>
     <w:lsdException w:name="Table Professional" w:semiHidden="1" w:unhideWhenUsed="1"/>
-    <w:lsdException w:name="Table Subtle 1" w:semiHidden="1" w:unhideWhenUsed="1"/>
     <w:lsdException w:name="Table Subtle 2" w:semiHidden="1" w:unhideWhenUsed="1"/>
     <w:lsdException w:name="Table Web 1" w:semiHidden="1" w:unhideWhenUsed="1"/>
-    <w:lsdException w:name="Table Web 2" w:semiHidden="1" w:unhideWhenUsed="1"/>
-    <w:lsdException w:name="Table Web 3" w:semiHidden="1" w:unhideWhenUsed="1"/>
     <w:lsdException w:name="Balloon Text" w:semiHidden="1" w:unhideWhenUsed="1"/>
     <w:lsdException w:name="Table Grid" w:locked="1"/>
     <w:lsdException w:name="Table Theme" w:semiHidden="1" w:unhideWhenUsed="1"/>
@@ -15737,6 +15652,11 @@
     <w:lsdException w:name="List Table 5 Dark Accent 6" w:uiPriority="50"/>
     <w:lsdException w:name="List Table 6 Colorful Accent 6" w:uiPriority="51"/>
     <w:lsdException w:name="List Table 7 Colorful Accent 6" w:uiPriority="52"/>
+    <w:lsdException w:name="Mention" w:semiHidden="1" w:uiPriority="99" w:unhideWhenUsed="1"/>
+    <w:lsdException w:name="Smart Hyperlink" w:semiHidden="1" w:uiPriority="99" w:unhideWhenUsed="1"/>
+    <w:lsdException w:name="Hashtag" w:semiHidden="1" w:uiPriority="99" w:unhideWhenUsed="1"/>
+    <w:lsdException w:name="Unresolved Mention" w:semiHidden="1" w:uiPriority="99" w:unhideWhenUsed="1"/>
+    <w:lsdException w:name="Smart Link" w:semiHidden="1" w:uiPriority="99" w:unhideWhenUsed="1"/>
   </w:latentStyles>
   <w:style w:type="paragraph" w:default="1" w:styleId="Normal">
     <w:name w:val="Normal"/>
@@ -15840,6 +15760,7 @@
   <w:style w:type="character" w:default="1" w:styleId="DefaultParagraphFont">
     <w:name w:val="Default Paragraph Font"/>
     <w:uiPriority w:val="1"/>
+    <w:semiHidden/>
     <w:unhideWhenUsed/>
   </w:style>
   <w:style w:type="table" w:default="1" w:styleId="TableNormal">

</xml_diff>